<commit_message>
Made tests, sort of.
They are just a way to show that it works with screenshots ahahah coz i didn't do error handling for the assignment
</commit_message>
<xml_diff>
--- a/TEST DOC/SDJ3 ASSIGNMENT 3 TESTS.docx
+++ b/TEST DOC/SDJ3 ASSIGNMENT 3 TESTS.docx
@@ -4,94 +4,1077 @@
   <w:body>
     <w:p>
       <w:r>
-        <w:t>I don’t want to do them right now :( sorry</w:t>
-      </w:r>
-    </w:p>
-    <w:p>
-      <w:r>
-        <w:t>But I would have done it like this:</w:t>
-      </w:r>
-    </w:p>
-    <w:p>
-      <w:r>
-        <w:t xml:space="preserve">I would have </w:t>
-      </w:r>
-      <w:r>
-        <w:t>made a list of all the “use cases” (everything you can do).</w:t>
-      </w:r>
-    </w:p>
-    <w:p>
-      <w:r>
-        <w:t xml:space="preserve">And then used </w:t>
+        <w:t>These are the features (M).</w:t>
+      </w:r>
+    </w:p>
+    <w:p>
+      <w:r>
+        <w:drawing>
+          <wp:inline distT="0" distB="0" distL="0" distR="0" wp14:anchorId="0BEE9441" wp14:editId="5ABA39E2">
+            <wp:extent cx="2876951" cy="4020111"/>
+            <wp:effectExtent l="0" t="0" r="0" b="0"/>
+            <wp:docPr id="1" name="Picture 1" descr="Graphical user interface, application&#10;&#10;Description automatically generated"/>
+            <wp:cNvGraphicFramePr>
+              <a:graphicFrameLocks xmlns:a="http://schemas.openxmlformats.org/drawingml/2006/main" noChangeAspect="1"/>
+            </wp:cNvGraphicFramePr>
+            <a:graphic xmlns:a="http://schemas.openxmlformats.org/drawingml/2006/main">
+              <a:graphicData uri="http://schemas.openxmlformats.org/drawingml/2006/picture">
+                <pic:pic xmlns:pic="http://schemas.openxmlformats.org/drawingml/2006/picture">
+                  <pic:nvPicPr>
+                    <pic:cNvPr id="1" name="Picture 1" descr="Graphical user interface, application&#10;&#10;Description automatically generated"/>
+                    <pic:cNvPicPr/>
+                  </pic:nvPicPr>
+                  <pic:blipFill>
+                    <a:blip r:embed="rId7"/>
+                    <a:stretch>
+                      <a:fillRect/>
+                    </a:stretch>
+                  </pic:blipFill>
+                  <pic:spPr>
+                    <a:xfrm>
+                      <a:off x="0" y="0"/>
+                      <a:ext cx="2876951" cy="4020111"/>
+                    </a:xfrm>
+                    <a:prstGeom prst="rect">
+                      <a:avLst/>
+                    </a:prstGeom>
+                  </pic:spPr>
+                </pic:pic>
+              </a:graphicData>
+            </a:graphic>
+          </wp:inline>
+        </w:drawing>
+      </w:r>
+    </w:p>
+    <w:p>
+      <w:r>
+        <w:br w:type="page"/>
+      </w:r>
+    </w:p>
+    <w:p>
+      <w:r>
+        <w:lastRenderedPageBreak/>
+        <w:t xml:space="preserve">So, </w:t>
+      </w:r>
+      <w:r>
+        <w:t>USE CASES:</w:t>
+      </w:r>
+    </w:p>
+    <w:p>
+      <w:pPr>
+        <w:pStyle w:val="ListParagraph"/>
+        <w:numPr>
+          <w:ilvl w:val="0"/>
+          <w:numId w:val="5"/>
+        </w:numPr>
+      </w:pPr>
+      <w:r>
+        <w:t>Create Animal</w:t>
+      </w:r>
+    </w:p>
+    <w:p>
+      <w:pPr>
+        <w:pStyle w:val="ListParagraph"/>
+        <w:numPr>
+          <w:ilvl w:val="0"/>
+          <w:numId w:val="5"/>
+        </w:numPr>
+      </w:pPr>
+      <w:r>
+        <w:t>Get All Animals</w:t>
+      </w:r>
+    </w:p>
+    <w:p>
+      <w:pPr>
+        <w:pStyle w:val="ListParagraph"/>
+        <w:numPr>
+          <w:ilvl w:val="0"/>
+          <w:numId w:val="5"/>
+        </w:numPr>
+      </w:pPr>
+      <w:r>
+        <w:t xml:space="preserve">Get Animal </w:t>
+      </w:r>
+      <w:proofErr w:type="gramStart"/>
+      <w:r>
+        <w:t>By</w:t>
+      </w:r>
+      <w:proofErr w:type="gramEnd"/>
+      <w:r>
+        <w:t xml:space="preserve"> Id</w:t>
+      </w:r>
+    </w:p>
+    <w:p>
+      <w:pPr>
+        <w:pStyle w:val="ListParagraph"/>
+        <w:numPr>
+          <w:ilvl w:val="0"/>
+          <w:numId w:val="5"/>
+        </w:numPr>
+      </w:pPr>
+      <w:r>
+        <w:t xml:space="preserve">Get Animals </w:t>
+      </w:r>
+      <w:proofErr w:type="gramStart"/>
+      <w:r>
+        <w:t>By</w:t>
+      </w:r>
+      <w:proofErr w:type="gramEnd"/>
+      <w:r>
+        <w:t xml:space="preserve"> Reg Date</w:t>
+      </w:r>
+    </w:p>
+    <w:p>
+      <w:pPr>
+        <w:pStyle w:val="ListParagraph"/>
+        <w:numPr>
+          <w:ilvl w:val="0"/>
+          <w:numId w:val="5"/>
+        </w:numPr>
+      </w:pPr>
+      <w:r>
+        <w:t xml:space="preserve">Get Animals </w:t>
+      </w:r>
+      <w:proofErr w:type="gramStart"/>
+      <w:r>
+        <w:t>By</w:t>
+      </w:r>
+      <w:proofErr w:type="gramEnd"/>
+      <w:r>
+        <w:t xml:space="preserve"> Farm</w:t>
+      </w:r>
+    </w:p>
+    <w:p>
+      <w:pPr>
+        <w:pStyle w:val="ListParagraph"/>
+        <w:numPr>
+          <w:ilvl w:val="0"/>
+          <w:numId w:val="5"/>
+        </w:numPr>
+      </w:pPr>
+      <w:r>
+        <w:t>Cut Animal into Parts</w:t>
+      </w:r>
+    </w:p>
+    <w:p>
+      <w:pPr>
+        <w:pStyle w:val="ListParagraph"/>
+        <w:numPr>
+          <w:ilvl w:val="0"/>
+          <w:numId w:val="5"/>
+        </w:numPr>
+      </w:pPr>
+      <w:r>
+        <w:t>Make Product of Half an Animal</w:t>
+      </w:r>
+    </w:p>
+    <w:p>
+      <w:pPr>
+        <w:pStyle w:val="ListParagraph"/>
+        <w:numPr>
+          <w:ilvl w:val="0"/>
+          <w:numId w:val="5"/>
+        </w:numPr>
+      </w:pPr>
+      <w:r>
+        <w:t>Make Product of the same Part Type</w:t>
+      </w:r>
+    </w:p>
+    <w:p>
+      <w:pPr>
+        <w:pStyle w:val="ListParagraph"/>
+        <w:numPr>
+          <w:ilvl w:val="0"/>
+          <w:numId w:val="5"/>
+        </w:numPr>
+      </w:pPr>
+      <w:r>
+        <w:t>Get All Products including a certain Animal Registration Id</w:t>
+      </w:r>
+    </w:p>
+    <w:p>
+      <w:pPr>
+        <w:pStyle w:val="ListParagraph"/>
+        <w:numPr>
+          <w:ilvl w:val="0"/>
+          <w:numId w:val="5"/>
+        </w:numPr>
+      </w:pPr>
+      <w:r>
+        <w:t>Get All Animals involved in a Product</w:t>
+      </w:r>
+    </w:p>
+    <w:p/>
+    <w:p>
+      <w:r>
+        <w:br w:type="page"/>
+      </w:r>
+    </w:p>
+    <w:p>
+      <w:pPr>
+        <w:pStyle w:val="ListParagraph"/>
+        <w:numPr>
+          <w:ilvl w:val="0"/>
+          <w:numId w:val="6"/>
+        </w:numPr>
+        <w:rPr>
+          <w:b/>
+          <w:bCs/>
+        </w:rPr>
+      </w:pPr>
+      <w:r>
+        <w:rPr>
+          <w:b/>
+          <w:bCs/>
+        </w:rPr>
+        <w:lastRenderedPageBreak/>
+        <w:t>CREATE ANIMAL</w:t>
+      </w:r>
+    </w:p>
+    <w:p>
+      <w:pPr>
+        <w:pStyle w:val="ListParagraph"/>
+      </w:pPr>
+      <w:r>
+        <w:t>Created a chicken animal which is sent all the way to the database.</w:t>
+      </w:r>
+    </w:p>
+    <w:p>
+      <w:pPr>
+        <w:pStyle w:val="ListParagraph"/>
+      </w:pPr>
+      <w:r>
+        <w:t>And created two more animals for further use cases. (A pig from Viborg and a chicken from Esbjerg.)</w:t>
+      </w:r>
+    </w:p>
+    <w:p>
+      <w:pPr>
+        <w:pStyle w:val="ListParagraph"/>
+      </w:pPr>
+    </w:p>
+    <w:p>
+      <w:pPr>
+        <w:pStyle w:val="ListParagraph"/>
+      </w:pPr>
+      <w:r>
+        <w:drawing>
+          <wp:inline distT="0" distB="0" distL="0" distR="0" wp14:anchorId="58D4A189" wp14:editId="70FC7BC2">
+            <wp:extent cx="5731510" cy="2131060"/>
+            <wp:effectExtent l="0" t="0" r="2540" b="2540"/>
+            <wp:docPr id="2" name="Picture 2" descr="Graphical user interface, text, application, chat or text message&#10;&#10;Description automatically generated"/>
+            <wp:cNvGraphicFramePr>
+              <a:graphicFrameLocks xmlns:a="http://schemas.openxmlformats.org/drawingml/2006/main" noChangeAspect="1"/>
+            </wp:cNvGraphicFramePr>
+            <a:graphic xmlns:a="http://schemas.openxmlformats.org/drawingml/2006/main">
+              <a:graphicData uri="http://schemas.openxmlformats.org/drawingml/2006/picture">
+                <pic:pic xmlns:pic="http://schemas.openxmlformats.org/drawingml/2006/picture">
+                  <pic:nvPicPr>
+                    <pic:cNvPr id="2" name="Picture 2" descr="Graphical user interface, text, application, chat or text message&#10;&#10;Description automatically generated"/>
+                    <pic:cNvPicPr/>
+                  </pic:nvPicPr>
+                  <pic:blipFill>
+                    <a:blip r:embed="rId8"/>
+                    <a:stretch>
+                      <a:fillRect/>
+                    </a:stretch>
+                  </pic:blipFill>
+                  <pic:spPr>
+                    <a:xfrm>
+                      <a:off x="0" y="0"/>
+                      <a:ext cx="5731510" cy="2131060"/>
+                    </a:xfrm>
+                    <a:prstGeom prst="rect">
+                      <a:avLst/>
+                    </a:prstGeom>
+                  </pic:spPr>
+                </pic:pic>
+              </a:graphicData>
+            </a:graphic>
+          </wp:inline>
+        </w:drawing>
+      </w:r>
+    </w:p>
+    <w:p>
+      <w:pPr>
+        <w:rPr>
+          <w:b/>
+          <w:bCs/>
+        </w:rPr>
+      </w:pPr>
+      <w:r>
+        <w:rPr>
+          <w:b/>
+          <w:bCs/>
+        </w:rPr>
+        <w:br w:type="page"/>
+      </w:r>
+    </w:p>
+    <w:p>
+      <w:pPr>
+        <w:pStyle w:val="ListParagraph"/>
+        <w:numPr>
+          <w:ilvl w:val="0"/>
+          <w:numId w:val="6"/>
+        </w:numPr>
+      </w:pPr>
+      <w:r>
+        <w:rPr>
+          <w:b/>
+          <w:bCs/>
+        </w:rPr>
+        <w:lastRenderedPageBreak/>
+        <w:t>GET ALL ANIMALS</w:t>
+      </w:r>
+      <w:r>
+        <w:rPr>
+          <w:b/>
+          <w:bCs/>
+        </w:rPr>
+        <w:br/>
+      </w:r>
+      <w:r>
+        <w:t>Here, you will have to trust me that both chickens and the pig were fetched.</w:t>
+      </w:r>
+      <w:r>
+        <w:drawing>
+          <wp:inline distT="0" distB="0" distL="0" distR="0" wp14:anchorId="0443743D" wp14:editId="5782055C">
+            <wp:extent cx="5191125" cy="3438703"/>
+            <wp:effectExtent l="0" t="0" r="0" b="9525"/>
+            <wp:docPr id="3" name="Picture 3" descr="Graphical user interface, text, application, chat or text message&#10;&#10;Description automatically generated"/>
+            <wp:cNvGraphicFramePr>
+              <a:graphicFrameLocks xmlns:a="http://schemas.openxmlformats.org/drawingml/2006/main" noChangeAspect="1"/>
+            </wp:cNvGraphicFramePr>
+            <a:graphic xmlns:a="http://schemas.openxmlformats.org/drawingml/2006/main">
+              <a:graphicData uri="http://schemas.openxmlformats.org/drawingml/2006/picture">
+                <pic:pic xmlns:pic="http://schemas.openxmlformats.org/drawingml/2006/picture">
+                  <pic:nvPicPr>
+                    <pic:cNvPr id="3" name="Picture 3" descr="Graphical user interface, text, application, chat or text message&#10;&#10;Description automatically generated"/>
+                    <pic:cNvPicPr/>
+                  </pic:nvPicPr>
+                  <pic:blipFill>
+                    <a:blip r:embed="rId9"/>
+                    <a:stretch>
+                      <a:fillRect/>
+                    </a:stretch>
+                  </pic:blipFill>
+                  <pic:spPr>
+                    <a:xfrm>
+                      <a:off x="0" y="0"/>
+                      <a:ext cx="5193427" cy="3440228"/>
+                    </a:xfrm>
+                    <a:prstGeom prst="rect">
+                      <a:avLst/>
+                    </a:prstGeom>
+                  </pic:spPr>
+                </pic:pic>
+              </a:graphicData>
+            </a:graphic>
+          </wp:inline>
+        </w:drawing>
+      </w:r>
+    </w:p>
+    <w:p>
+      <w:r>
+        <w:br w:type="page"/>
+      </w:r>
+    </w:p>
+    <w:p>
+      <w:pPr>
+        <w:pStyle w:val="ListParagraph"/>
+        <w:numPr>
+          <w:ilvl w:val="0"/>
+          <w:numId w:val="6"/>
+        </w:numPr>
+        <w:rPr>
+          <w:b/>
+          <w:bCs/>
+        </w:rPr>
+      </w:pPr>
+      <w:r>
+        <w:rPr>
+          <w:b/>
+          <w:bCs/>
+        </w:rPr>
+        <w:lastRenderedPageBreak/>
+        <w:t>GET ANIMAL BY ID</w:t>
+      </w:r>
+    </w:p>
+    <w:p>
+      <w:pPr>
+        <w:pStyle w:val="ListParagraph"/>
+        <w:rPr>
+          <w:b/>
+          <w:bCs/>
+        </w:rPr>
+      </w:pPr>
+      <w:r>
+        <w:t>Our first chicken was retrieved.</w:t>
+      </w:r>
+    </w:p>
+    <w:p>
+      <w:pPr>
+        <w:pStyle w:val="ListParagraph"/>
+      </w:pPr>
+      <w:r>
+        <w:drawing>
+          <wp:inline distT="0" distB="0" distL="0" distR="0" wp14:anchorId="385AD58E" wp14:editId="35FDF625">
+            <wp:extent cx="5731510" cy="1976120"/>
+            <wp:effectExtent l="0" t="0" r="2540" b="5080"/>
+            <wp:docPr id="4" name="Picture 4" descr="Graphical user interface, text, application, chat or text message&#10;&#10;Description automatically generated"/>
+            <wp:cNvGraphicFramePr>
+              <a:graphicFrameLocks xmlns:a="http://schemas.openxmlformats.org/drawingml/2006/main" noChangeAspect="1"/>
+            </wp:cNvGraphicFramePr>
+            <a:graphic xmlns:a="http://schemas.openxmlformats.org/drawingml/2006/main">
+              <a:graphicData uri="http://schemas.openxmlformats.org/drawingml/2006/picture">
+                <pic:pic xmlns:pic="http://schemas.openxmlformats.org/drawingml/2006/picture">
+                  <pic:nvPicPr>
+                    <pic:cNvPr id="4" name="Picture 4" descr="Graphical user interface, text, application, chat or text message&#10;&#10;Description automatically generated"/>
+                    <pic:cNvPicPr/>
+                  </pic:nvPicPr>
+                  <pic:blipFill>
+                    <a:blip r:embed="rId10"/>
+                    <a:stretch>
+                      <a:fillRect/>
+                    </a:stretch>
+                  </pic:blipFill>
+                  <pic:spPr>
+                    <a:xfrm>
+                      <a:off x="0" y="0"/>
+                      <a:ext cx="5731510" cy="1976120"/>
+                    </a:xfrm>
+                    <a:prstGeom prst="rect">
+                      <a:avLst/>
+                    </a:prstGeom>
+                  </pic:spPr>
+                </pic:pic>
+              </a:graphicData>
+            </a:graphic>
+          </wp:inline>
+        </w:drawing>
+      </w:r>
+    </w:p>
+    <w:p>
+      <w:r>
+        <w:br w:type="page"/>
+      </w:r>
+    </w:p>
+    <w:p>
+      <w:pPr>
+        <w:pStyle w:val="ListParagraph"/>
+      </w:pPr>
+    </w:p>
+    <w:p>
+      <w:pPr>
+        <w:pStyle w:val="ListParagraph"/>
+        <w:numPr>
+          <w:ilvl w:val="0"/>
+          <w:numId w:val="6"/>
+        </w:numPr>
+        <w:rPr>
+          <w:b/>
+          <w:bCs/>
+        </w:rPr>
+      </w:pPr>
+      <w:r>
+        <w:rPr>
+          <w:b/>
+          <w:bCs/>
+        </w:rPr>
+        <w:t>GET ANIMALS BY DATE</w:t>
+      </w:r>
+    </w:p>
+    <w:p>
+      <w:pPr>
+        <w:pStyle w:val="ListParagraph"/>
+      </w:pPr>
+      <w:r>
+        <w:t>Since all animals were registered today, they are all fetched.</w:t>
+      </w:r>
+    </w:p>
+    <w:p>
+      <w:pPr>
+        <w:ind w:firstLine="360"/>
+      </w:pPr>
+      <w:r>
+        <w:drawing>
+          <wp:inline distT="0" distB="0" distL="0" distR="0" wp14:anchorId="2A832F1E" wp14:editId="13D2A449">
+            <wp:extent cx="5731510" cy="3940810"/>
+            <wp:effectExtent l="0" t="0" r="2540" b="2540"/>
+            <wp:docPr id="5" name="Picture 5" descr="Graphical user interface, text, application&#10;&#10;Description automatically generated"/>
+            <wp:cNvGraphicFramePr>
+              <a:graphicFrameLocks xmlns:a="http://schemas.openxmlformats.org/drawingml/2006/main" noChangeAspect="1"/>
+            </wp:cNvGraphicFramePr>
+            <a:graphic xmlns:a="http://schemas.openxmlformats.org/drawingml/2006/main">
+              <a:graphicData uri="http://schemas.openxmlformats.org/drawingml/2006/picture">
+                <pic:pic xmlns:pic="http://schemas.openxmlformats.org/drawingml/2006/picture">
+                  <pic:nvPicPr>
+                    <pic:cNvPr id="5" name="Picture 5" descr="Graphical user interface, text, application&#10;&#10;Description automatically generated"/>
+                    <pic:cNvPicPr/>
+                  </pic:nvPicPr>
+                  <pic:blipFill>
+                    <a:blip r:embed="rId11"/>
+                    <a:stretch>
+                      <a:fillRect/>
+                    </a:stretch>
+                  </pic:blipFill>
+                  <pic:spPr>
+                    <a:xfrm>
+                      <a:off x="0" y="0"/>
+                      <a:ext cx="5731510" cy="3940810"/>
+                    </a:xfrm>
+                    <a:prstGeom prst="rect">
+                      <a:avLst/>
+                    </a:prstGeom>
+                  </pic:spPr>
+                </pic:pic>
+              </a:graphicData>
+            </a:graphic>
+          </wp:inline>
+        </w:drawing>
+      </w:r>
+    </w:p>
+    <w:p>
+      <w:r>
+        <w:br w:type="page"/>
+      </w:r>
+    </w:p>
+    <w:p>
+      <w:pPr>
+        <w:pStyle w:val="ListParagraph"/>
+        <w:numPr>
+          <w:ilvl w:val="0"/>
+          <w:numId w:val="6"/>
+        </w:numPr>
+        <w:rPr>
+          <w:b/>
+          <w:bCs/>
+        </w:rPr>
+      </w:pPr>
+      <w:r>
+        <w:rPr>
+          <w:b/>
+          <w:bCs/>
+        </w:rPr>
+        <w:lastRenderedPageBreak/>
+        <w:t>GET ANIMALS BY FARM</w:t>
+      </w:r>
+    </w:p>
+    <w:p>
+      <w:pPr>
+        <w:ind w:left="360"/>
+      </w:pPr>
+      <w:r>
+        <w:t xml:space="preserve">Both the chicken and pig from Viborg are fetched when </w:t>
+      </w:r>
+      <w:r>
+        <w:t>we request animals from Viborg.</w:t>
+      </w:r>
+    </w:p>
+    <w:p>
+      <w:pPr>
+        <w:ind w:firstLine="360"/>
+      </w:pPr>
+      <w:r>
+        <w:drawing>
+          <wp:inline distT="0" distB="0" distL="0" distR="0" wp14:anchorId="2708462E" wp14:editId="3C06A10C">
+            <wp:extent cx="5731510" cy="3806825"/>
+            <wp:effectExtent l="0" t="0" r="2540" b="3175"/>
+            <wp:docPr id="6" name="Picture 6" descr="Text, bubble chart&#10;&#10;Description automatically generated with medium confidence"/>
+            <wp:cNvGraphicFramePr>
+              <a:graphicFrameLocks xmlns:a="http://schemas.openxmlformats.org/drawingml/2006/main" noChangeAspect="1"/>
+            </wp:cNvGraphicFramePr>
+            <a:graphic xmlns:a="http://schemas.openxmlformats.org/drawingml/2006/main">
+              <a:graphicData uri="http://schemas.openxmlformats.org/drawingml/2006/picture">
+                <pic:pic xmlns:pic="http://schemas.openxmlformats.org/drawingml/2006/picture">
+                  <pic:nvPicPr>
+                    <pic:cNvPr id="6" name="Picture 6" descr="Text, bubble chart&#10;&#10;Description automatically generated with medium confidence"/>
+                    <pic:cNvPicPr/>
+                  </pic:nvPicPr>
+                  <pic:blipFill>
+                    <a:blip r:embed="rId12"/>
+                    <a:stretch>
+                      <a:fillRect/>
+                    </a:stretch>
+                  </pic:blipFill>
+                  <pic:spPr>
+                    <a:xfrm>
+                      <a:off x="0" y="0"/>
+                      <a:ext cx="5731510" cy="3806825"/>
+                    </a:xfrm>
+                    <a:prstGeom prst="rect">
+                      <a:avLst/>
+                    </a:prstGeom>
+                  </pic:spPr>
+                </pic:pic>
+              </a:graphicData>
+            </a:graphic>
+          </wp:inline>
+        </w:drawing>
+      </w:r>
+    </w:p>
+    <w:p>
+      <w:r>
+        <w:br w:type="page"/>
+      </w:r>
+    </w:p>
+    <w:p>
+      <w:pPr>
+        <w:pStyle w:val="ListParagraph"/>
+        <w:numPr>
+          <w:ilvl w:val="0"/>
+          <w:numId w:val="6"/>
+        </w:numPr>
+        <w:rPr>
+          <w:b/>
+          <w:bCs/>
+        </w:rPr>
+      </w:pPr>
+      <w:r>
+        <w:rPr>
+          <w:b/>
+          <w:bCs/>
+        </w:rPr>
+        <w:lastRenderedPageBreak/>
+        <w:t>CUT ANIMAL</w:t>
+      </w:r>
+    </w:p>
+    <w:p>
+      <w:pPr>
+        <w:pStyle w:val="ListParagraph"/>
+      </w:pPr>
+      <w:r>
+        <w:t>The response is lengthy, but the chicken is cut into a head, two legs and one breast. (These are the default part types for any animal).</w:t>
+      </w:r>
+    </w:p>
+    <w:p>
+      <w:pPr>
+        <w:ind w:firstLine="360"/>
+      </w:pPr>
+      <w:r>
+        <w:drawing>
+          <wp:inline distT="0" distB="0" distL="0" distR="0" wp14:anchorId="6EC217B7" wp14:editId="55D7CBC1">
+            <wp:extent cx="5731510" cy="4011295"/>
+            <wp:effectExtent l="0" t="0" r="2540" b="8255"/>
+            <wp:docPr id="7" name="Picture 7" descr="Graphical user interface, text&#10;&#10;Description automatically generated"/>
+            <wp:cNvGraphicFramePr>
+              <a:graphicFrameLocks xmlns:a="http://schemas.openxmlformats.org/drawingml/2006/main" noChangeAspect="1"/>
+            </wp:cNvGraphicFramePr>
+            <a:graphic xmlns:a="http://schemas.openxmlformats.org/drawingml/2006/main">
+              <a:graphicData uri="http://schemas.openxmlformats.org/drawingml/2006/picture">
+                <pic:pic xmlns:pic="http://schemas.openxmlformats.org/drawingml/2006/picture">
+                  <pic:nvPicPr>
+                    <pic:cNvPr id="7" name="Picture 7" descr="Graphical user interface, text&#10;&#10;Description automatically generated"/>
+                    <pic:cNvPicPr/>
+                  </pic:nvPicPr>
+                  <pic:blipFill>
+                    <a:blip r:embed="rId13"/>
+                    <a:stretch>
+                      <a:fillRect/>
+                    </a:stretch>
+                  </pic:blipFill>
+                  <pic:spPr>
+                    <a:xfrm>
+                      <a:off x="0" y="0"/>
+                      <a:ext cx="5731510" cy="4011295"/>
+                    </a:xfrm>
+                    <a:prstGeom prst="rect">
+                      <a:avLst/>
+                    </a:prstGeom>
+                  </pic:spPr>
+                </pic:pic>
+              </a:graphicData>
+            </a:graphic>
+          </wp:inline>
+        </w:drawing>
+      </w:r>
+    </w:p>
+    <w:p>
+      <w:r>
+        <w:br w:type="page"/>
+      </w:r>
+    </w:p>
+    <w:p>
+      <w:pPr>
+        <w:pStyle w:val="ListParagraph"/>
+        <w:numPr>
+          <w:ilvl w:val="0"/>
+          <w:numId w:val="6"/>
+        </w:numPr>
+      </w:pPr>
+      <w:r>
+        <w:rPr>
+          <w:b/>
+          <w:bCs/>
+        </w:rPr>
+        <w:lastRenderedPageBreak/>
+        <w:t>MAKE HALF ANIMAL PRODUCT</w:t>
+      </w:r>
+      <w:r>
+        <w:br/>
+        <w:t>The chicken parts are put into a Product object. A “</w:t>
       </w:r>
       <w:proofErr w:type="spellStart"/>
       <w:r>
-        <w:t>BloomRPC</w:t>
+        <w:t>halfAnimal</w:t>
       </w:r>
       <w:proofErr w:type="spellEnd"/>
       <w:r>
-        <w:t xml:space="preserve"> screenshots to demonstrate it was implemented in GRPC. I would state that the information is coming all the way from the database</w:t>
-      </w:r>
-      <w:r>
-        <w:t xml:space="preserve"> </w:t>
-      </w:r>
-      <w:proofErr w:type="spellStart"/>
-      <w:r>
-        <w:t>lalala</w:t>
-      </w:r>
-      <w:proofErr w:type="spellEnd"/>
-      <w:r>
-        <w:t>.</w:t>
-      </w:r>
-    </w:p>
-    <w:p>
-      <w:r>
-        <w:t>Then there</w:t>
-      </w:r>
-      <w:r>
-        <w:t xml:space="preserve"> would be </w:t>
-      </w:r>
-      <w:proofErr w:type="spellStart"/>
-      <w:r>
-        <w:t>BloomRPC</w:t>
-      </w:r>
-      <w:proofErr w:type="spellEnd"/>
-      <w:r>
-        <w:t xml:space="preserve"> screenshots for each use case</w:t>
-      </w:r>
-      <w:r>
-        <w:t xml:space="preserve"> showing each request and each response and explaining more or less what is happening.</w:t>
-      </w:r>
-    </w:p>
-    <w:p>
-      <w:r>
-        <w:t>I am aware this is not proper testing</w:t>
-      </w:r>
-      <w:r>
-        <w:t xml:space="preserve">, but to me the main point of this assignment is to get GRPC and JPA working, and I am very </w:t>
+        <w:t xml:space="preserve">” product is made of 4 animal parts and can be composed of different animals. A Product keeps track of </w:t>
+      </w:r>
+      <w:r>
+        <w:t>the trays its parts came from and, of course, which animal each part is coming from.</w:t>
+      </w:r>
+      <w:r>
+        <w:br/>
+      </w:r>
+      <w:r>
+        <w:drawing>
+          <wp:inline distT="0" distB="0" distL="0" distR="0" wp14:anchorId="6E1DFD76" wp14:editId="154C057C">
+            <wp:extent cx="5731510" cy="4060190"/>
+            <wp:effectExtent l="0" t="0" r="2540" b="0"/>
+            <wp:docPr id="11" name="Picture 11" descr="Graphical user interface, text&#10;&#10;Description automatically generated"/>
+            <wp:cNvGraphicFramePr>
+              <a:graphicFrameLocks xmlns:a="http://schemas.openxmlformats.org/drawingml/2006/main" noChangeAspect="1"/>
+            </wp:cNvGraphicFramePr>
+            <a:graphic xmlns:a="http://schemas.openxmlformats.org/drawingml/2006/main">
+              <a:graphicData uri="http://schemas.openxmlformats.org/drawingml/2006/picture">
+                <pic:pic xmlns:pic="http://schemas.openxmlformats.org/drawingml/2006/picture">
+                  <pic:nvPicPr>
+                    <pic:cNvPr id="11" name="Picture 11" descr="Graphical user interface, text&#10;&#10;Description automatically generated"/>
+                    <pic:cNvPicPr/>
+                  </pic:nvPicPr>
+                  <pic:blipFill>
+                    <a:blip r:embed="rId14"/>
+                    <a:stretch>
+                      <a:fillRect/>
+                    </a:stretch>
+                  </pic:blipFill>
+                  <pic:spPr>
+                    <a:xfrm>
+                      <a:off x="0" y="0"/>
+                      <a:ext cx="5731510" cy="4060190"/>
+                    </a:xfrm>
+                    <a:prstGeom prst="rect">
+                      <a:avLst/>
+                    </a:prstGeom>
+                  </pic:spPr>
+                </pic:pic>
+              </a:graphicData>
+            </a:graphic>
+          </wp:inline>
+        </w:drawing>
+      </w:r>
+    </w:p>
+    <w:p>
+      <w:pPr>
+        <w:pStyle w:val="ListParagraph"/>
+        <w:rPr>
+          <w:b/>
+          <w:bCs/>
+          <w:sz w:val="52"/>
+          <w:szCs w:val="52"/>
+        </w:rPr>
+      </w:pPr>
+      <w:r>
+        <w:rPr>
+          <w:b/>
+          <w:bCs/>
+          <w:sz w:val="52"/>
+          <w:szCs w:val="52"/>
+        </w:rPr>
+        <w:t>…</w:t>
+      </w:r>
+    </w:p>
+    <w:p>
+      <w:pPr>
+        <w:pStyle w:val="ListParagraph"/>
+      </w:pPr>
+      <w:r>
+        <w:drawing>
+          <wp:inline distT="0" distB="0" distL="0" distR="0" wp14:anchorId="7ABBF577" wp14:editId="17C4C9D9">
+            <wp:extent cx="3229426" cy="1019317"/>
+            <wp:effectExtent l="0" t="0" r="9525" b="9525"/>
+            <wp:docPr id="13" name="Picture 13" descr="A picture containing chart&#10;&#10;Description automatically generated"/>
+            <wp:cNvGraphicFramePr>
+              <a:graphicFrameLocks xmlns:a="http://schemas.openxmlformats.org/drawingml/2006/main" noChangeAspect="1"/>
+            </wp:cNvGraphicFramePr>
+            <a:graphic xmlns:a="http://schemas.openxmlformats.org/drawingml/2006/main">
+              <a:graphicData uri="http://schemas.openxmlformats.org/drawingml/2006/picture">
+                <pic:pic xmlns:pic="http://schemas.openxmlformats.org/drawingml/2006/picture">
+                  <pic:nvPicPr>
+                    <pic:cNvPr id="13" name="Picture 13" descr="A picture containing chart&#10;&#10;Description automatically generated"/>
+                    <pic:cNvPicPr/>
+                  </pic:nvPicPr>
+                  <pic:blipFill>
+                    <a:blip r:embed="rId15"/>
+                    <a:stretch>
+                      <a:fillRect/>
+                    </a:stretch>
+                  </pic:blipFill>
+                  <pic:spPr>
+                    <a:xfrm>
+                      <a:off x="0" y="0"/>
+                      <a:ext cx="3229426" cy="1019317"/>
+                    </a:xfrm>
+                    <a:prstGeom prst="rect">
+                      <a:avLst/>
+                    </a:prstGeom>
+                  </pic:spPr>
+                </pic:pic>
+              </a:graphicData>
+            </a:graphic>
+          </wp:inline>
+        </w:drawing>
+      </w:r>
+    </w:p>
+    <w:p>
+      <w:r>
+        <w:br w:type="page"/>
+      </w:r>
+    </w:p>
+    <w:p>
+      <w:pPr>
+        <w:pStyle w:val="ListParagraph"/>
+        <w:numPr>
+          <w:ilvl w:val="0"/>
+          <w:numId w:val="6"/>
+        </w:numPr>
+      </w:pPr>
+      <w:r>
+        <w:rPr>
+          <w:b/>
+          <w:bCs/>
+        </w:rPr>
+        <w:lastRenderedPageBreak/>
+        <w:t>CREATE SAME PART TYPE PRODUCT</w:t>
+      </w:r>
+      <w:r>
+        <w:rPr>
+          <w:b/>
+          <w:bCs/>
+        </w:rPr>
+        <w:br/>
+      </w:r>
+      <w:r>
+        <w:t>Before this test, we called the method “cut” again so that more chicken parts would be generated. This was necessary because, as soon as a Product is made, its parts are removed from Trays (so they cannot be used on other products).</w:t>
+      </w:r>
+      <w:r>
+        <w:br/>
+        <w:t xml:space="preserve">I should have made it so that you cannot cut the same animal twice. But that was not considered. </w:t>
       </w:r>
       <w:proofErr w:type="gramStart"/>
       <w:r>
-        <w:t>tired</w:t>
+        <w:t>So</w:t>
       </w:r>
       <w:proofErr w:type="gramEnd"/>
       <w:r>
-        <w:t xml:space="preserve"> so this is all we’re getting for testing:</w:t>
-      </w:r>
-    </w:p>
-    <w:p>
-      <w:r>
-        <w:t>Every major feature is working, but there is no error handling.</w:t>
-      </w:r>
-    </w:p>
-    <w:p>
-      <w:r>
-        <w:t>(Basically, only sunny scenarios were considered lol).</w:t>
-      </w:r>
-    </w:p>
-    <w:p>
-      <w:r>
-        <w:t>Kind regards :) Laura</w:t>
+        <w:t xml:space="preserve"> you can extract 10 legs out of the same chicken if you cut it five times. Whatever.</w:t>
+      </w:r>
+      <w:r>
+        <w:br/>
+        <w:t>In this test, we have made a Product with two chicken legs. If more chicken legs were available, the product would have had up to 4 chicken legs. This applies to all type of same-part products.</w:t>
+      </w:r>
+      <w:r>
+        <w:br/>
+      </w:r>
+      <w:r>
+        <w:drawing>
+          <wp:inline distT="0" distB="0" distL="0" distR="0" wp14:anchorId="4600AEF0" wp14:editId="2747D515">
+            <wp:extent cx="5731510" cy="4015740"/>
+            <wp:effectExtent l="0" t="0" r="2540" b="3810"/>
+            <wp:docPr id="14" name="Picture 14" descr="Text&#10;&#10;Description automatically generated with medium confidence"/>
+            <wp:cNvGraphicFramePr>
+              <a:graphicFrameLocks xmlns:a="http://schemas.openxmlformats.org/drawingml/2006/main" noChangeAspect="1"/>
+            </wp:cNvGraphicFramePr>
+            <a:graphic xmlns:a="http://schemas.openxmlformats.org/drawingml/2006/main">
+              <a:graphicData uri="http://schemas.openxmlformats.org/drawingml/2006/picture">
+                <pic:pic xmlns:pic="http://schemas.openxmlformats.org/drawingml/2006/picture">
+                  <pic:nvPicPr>
+                    <pic:cNvPr id="14" name="Picture 14" descr="Text&#10;&#10;Description automatically generated with medium confidence"/>
+                    <pic:cNvPicPr/>
+                  </pic:nvPicPr>
+                  <pic:blipFill>
+                    <a:blip r:embed="rId16"/>
+                    <a:stretch>
+                      <a:fillRect/>
+                    </a:stretch>
+                  </pic:blipFill>
+                  <pic:spPr>
+                    <a:xfrm>
+                      <a:off x="0" y="0"/>
+                      <a:ext cx="5731510" cy="4015740"/>
+                    </a:xfrm>
+                    <a:prstGeom prst="rect">
+                      <a:avLst/>
+                    </a:prstGeom>
+                  </pic:spPr>
+                </pic:pic>
+              </a:graphicData>
+            </a:graphic>
+          </wp:inline>
+        </w:drawing>
+      </w:r>
+    </w:p>
+    <w:p>
+      <w:r>
+        <w:br w:type="page"/>
+      </w:r>
+    </w:p>
+    <w:p>
+      <w:pPr>
+        <w:pStyle w:val="ListParagraph"/>
+        <w:numPr>
+          <w:ilvl w:val="0"/>
+          <w:numId w:val="6"/>
+        </w:numPr>
+      </w:pPr>
+      <w:r>
+        <w:rPr>
+          <w:b/>
+          <w:bCs/>
+        </w:rPr>
+        <w:lastRenderedPageBreak/>
+        <w:t>GET ALL PRODUCTS INCLUDING ANIMAL REG NUMBER</w:t>
+      </w:r>
+      <w:r>
+        <w:br/>
+      </w:r>
+      <w:r>
+        <w:t>All products in which the chicken was involved are fetched (so products number 1 and 2).</w:t>
+      </w:r>
+      <w:r>
+        <w:br/>
+      </w:r>
+      <w:r>
+        <w:drawing>
+          <wp:inline distT="0" distB="0" distL="0" distR="0" wp14:anchorId="0A102CDD" wp14:editId="2B496CBA">
+            <wp:extent cx="5731510" cy="4046220"/>
+            <wp:effectExtent l="0" t="0" r="2540" b="0"/>
+            <wp:docPr id="15" name="Picture 15" descr="Text&#10;&#10;Description automatically generated with low confidence"/>
+            <wp:cNvGraphicFramePr>
+              <a:graphicFrameLocks xmlns:a="http://schemas.openxmlformats.org/drawingml/2006/main" noChangeAspect="1"/>
+            </wp:cNvGraphicFramePr>
+            <a:graphic xmlns:a="http://schemas.openxmlformats.org/drawingml/2006/main">
+              <a:graphicData uri="http://schemas.openxmlformats.org/drawingml/2006/picture">
+                <pic:pic xmlns:pic="http://schemas.openxmlformats.org/drawingml/2006/picture">
+                  <pic:nvPicPr>
+                    <pic:cNvPr id="15" name="Picture 15" descr="Text&#10;&#10;Description automatically generated with low confidence"/>
+                    <pic:cNvPicPr/>
+                  </pic:nvPicPr>
+                  <pic:blipFill>
+                    <a:blip r:embed="rId17"/>
+                    <a:stretch>
+                      <a:fillRect/>
+                    </a:stretch>
+                  </pic:blipFill>
+                  <pic:spPr>
+                    <a:xfrm>
+                      <a:off x="0" y="0"/>
+                      <a:ext cx="5731510" cy="4046220"/>
+                    </a:xfrm>
+                    <a:prstGeom prst="rect">
+                      <a:avLst/>
+                    </a:prstGeom>
+                  </pic:spPr>
+                </pic:pic>
+              </a:graphicData>
+            </a:graphic>
+          </wp:inline>
+        </w:drawing>
+      </w:r>
+    </w:p>
+    <w:p>
+      <w:r>
+        <w:br w:type="page"/>
+      </w:r>
+    </w:p>
+    <w:p>
+      <w:pPr>
+        <w:pStyle w:val="ListParagraph"/>
+        <w:numPr>
+          <w:ilvl w:val="0"/>
+          <w:numId w:val="6"/>
+        </w:numPr>
+      </w:pPr>
+      <w:r>
+        <w:rPr>
+          <w:b/>
+          <w:bCs/>
+        </w:rPr>
+        <w:lastRenderedPageBreak/>
+        <w:t>GET ALL ANIMALS IN A PRODUCT</w:t>
+      </w:r>
+      <w:r>
+        <w:br/>
+      </w:r>
+      <w:r>
+        <w:t>Gets all animals involved in a product. Would have fetched more animals if more animals were involved in the product.</w:t>
+      </w:r>
+      <w:r>
+        <w:br/>
+      </w:r>
+      <w:r>
+        <w:drawing>
+          <wp:inline distT="0" distB="0" distL="0" distR="0" wp14:anchorId="63193BB6" wp14:editId="664934E4">
+            <wp:extent cx="5731510" cy="2284095"/>
+            <wp:effectExtent l="0" t="0" r="2540" b="1905"/>
+            <wp:docPr id="17" name="Picture 17" descr="Graphical user interface, text, application&#10;&#10;Description automatically generated"/>
+            <wp:cNvGraphicFramePr>
+              <a:graphicFrameLocks xmlns:a="http://schemas.openxmlformats.org/drawingml/2006/main" noChangeAspect="1"/>
+            </wp:cNvGraphicFramePr>
+            <a:graphic xmlns:a="http://schemas.openxmlformats.org/drawingml/2006/main">
+              <a:graphicData uri="http://schemas.openxmlformats.org/drawingml/2006/picture">
+                <pic:pic xmlns:pic="http://schemas.openxmlformats.org/drawingml/2006/picture">
+                  <pic:nvPicPr>
+                    <pic:cNvPr id="17" name="Picture 17" descr="Graphical user interface, text, application&#10;&#10;Description automatically generated"/>
+                    <pic:cNvPicPr/>
+                  </pic:nvPicPr>
+                  <pic:blipFill>
+                    <a:blip r:embed="rId18"/>
+                    <a:stretch>
+                      <a:fillRect/>
+                    </a:stretch>
+                  </pic:blipFill>
+                  <pic:spPr>
+                    <a:xfrm>
+                      <a:off x="0" y="0"/>
+                      <a:ext cx="5731510" cy="2284095"/>
+                    </a:xfrm>
+                    <a:prstGeom prst="rect">
+                      <a:avLst/>
+                    </a:prstGeom>
+                  </pic:spPr>
+                </pic:pic>
+              </a:graphicData>
+            </a:graphic>
+          </wp:inline>
+        </w:drawing>
+      </w:r>
+    </w:p>
+    <w:p>
+      <w:pPr>
+        <w:pStyle w:val="ListParagraph"/>
+      </w:pPr>
+    </w:p>
+    <w:p/>
+    <w:p>
+      <w:pPr>
+        <w:ind w:left="360"/>
+      </w:pPr>
+      <w:r>
+        <w:t>Not-sunny scenarios were not tested because I am exhausted and because I did not do any error handling during development.</w:t>
+      </w:r>
+      <w:r>
+        <w:br/>
+        <w:t>Kind regards,</w:t>
+      </w:r>
+    </w:p>
+    <w:p>
+      <w:pPr>
+        <w:ind w:left="360"/>
+      </w:pPr>
+      <w:r>
+        <w:t>Laura Rebelo :)</w:t>
       </w:r>
     </w:p>
     <w:sectPr>
@@ -104,9 +1087,260 @@
 </w:document>
 </file>
 
+<file path=word/endnotes.xml><?xml version="1.0" encoding="utf-8"?>
+<w:endnotes xmlns:wpc="http://schemas.microsoft.com/office/word/2010/wordprocessingCanvas" xmlns:cx="http://schemas.microsoft.com/office/drawing/2014/chartex" xmlns:cx1="http://schemas.microsoft.com/office/drawing/2015/9/8/chartex" xmlns:cx2="http://schemas.microsoft.com/office/drawing/2015/10/21/chartex" xmlns:cx3="http://schemas.microsoft.com/office/drawing/2016/5/9/chartex" xmlns:cx4="http://schemas.microsoft.com/office/drawing/2016/5/10/chartex" xmlns:cx5="http://schemas.microsoft.com/office/drawing/2016/5/11/chartex" xmlns:cx6="http://schemas.microsoft.com/office/drawing/2016/5/12/chartex" xmlns:cx7="http://schemas.microsoft.com/office/drawing/2016/5/13/chartex" xmlns:cx8="http://schemas.microsoft.com/office/drawing/2016/5/14/chartex" xmlns:mc="http://schemas.openxmlformats.org/markup-compatibility/2006" xmlns:aink="http://schemas.microsoft.com/office/drawing/2016/ink" xmlns:am3d="http://schemas.microsoft.com/office/drawing/2017/model3d" xmlns:o="urn:schemas-microsoft-com:office:office" xmlns:oel="http://schemas.microsoft.com/office/2019/extlst" xmlns:r="http://schemas.openxmlformats.org/officeDocument/2006/relationships" xmlns:m="http://schemas.openxmlformats.org/officeDocument/2006/math" xmlns:v="urn:schemas-microsoft-com:vml" xmlns:wp14="http://schemas.microsoft.com/office/word/2010/wordprocessingDrawing" xmlns:wp="http://schemas.openxmlformats.org/drawingml/2006/wordprocessingDrawing" xmlns:w10="urn:schemas-microsoft-com:office:word" xmlns:w="http://schemas.openxmlformats.org/wordprocessingml/2006/main" xmlns:w14="http://schemas.microsoft.com/office/word/2010/wordml" xmlns:w15="http://schemas.microsoft.com/office/word/2012/wordml" xmlns:w16cex="http://schemas.microsoft.com/office/word/2018/wordml/cex" xmlns:w16cid="http://schemas.microsoft.com/office/word/2016/wordml/cid" xmlns:w16="http://schemas.microsoft.com/office/word/2018/wordml" xmlns:w16sdtdh="http://schemas.microsoft.com/office/word/2020/wordml/sdtdatahash" xmlns:w16se="http://schemas.microsoft.com/office/word/2015/wordml/symex" xmlns:wpg="http://schemas.microsoft.com/office/word/2010/wordprocessingGroup" xmlns:wpi="http://schemas.microsoft.com/office/word/2010/wordprocessingInk" xmlns:wne="http://schemas.microsoft.com/office/word/2006/wordml" xmlns:wps="http://schemas.microsoft.com/office/word/2010/wordprocessingShape" mc:Ignorable="w14 w15 w16se w16cid w16 w16cex w16sdtdh wp14">
+  <w:endnote w:type="separator" w:id="-1">
+    <w:p>
+      <w:pPr>
+        <w:spacing w:after="0" w:line="240" w:lineRule="auto"/>
+      </w:pPr>
+      <w:r>
+        <w:separator/>
+      </w:r>
+    </w:p>
+  </w:endnote>
+  <w:endnote w:type="continuationSeparator" w:id="0">
+    <w:p>
+      <w:pPr>
+        <w:spacing w:after="0" w:line="240" w:lineRule="auto"/>
+      </w:pPr>
+      <w:r>
+        <w:continuationSeparator/>
+      </w:r>
+    </w:p>
+  </w:endnote>
+</w:endnotes>
+</file>
+
+<file path=word/footnotes.xml><?xml version="1.0" encoding="utf-8"?>
+<w:footnotes xmlns:wpc="http://schemas.microsoft.com/office/word/2010/wordprocessingCanvas" xmlns:cx="http://schemas.microsoft.com/office/drawing/2014/chartex" xmlns:cx1="http://schemas.microsoft.com/office/drawing/2015/9/8/chartex" xmlns:cx2="http://schemas.microsoft.com/office/drawing/2015/10/21/chartex" xmlns:cx3="http://schemas.microsoft.com/office/drawing/2016/5/9/chartex" xmlns:cx4="http://schemas.microsoft.com/office/drawing/2016/5/10/chartex" xmlns:cx5="http://schemas.microsoft.com/office/drawing/2016/5/11/chartex" xmlns:cx6="http://schemas.microsoft.com/office/drawing/2016/5/12/chartex" xmlns:cx7="http://schemas.microsoft.com/office/drawing/2016/5/13/chartex" xmlns:cx8="http://schemas.microsoft.com/office/drawing/2016/5/14/chartex" xmlns:mc="http://schemas.openxmlformats.org/markup-compatibility/2006" xmlns:aink="http://schemas.microsoft.com/office/drawing/2016/ink" xmlns:am3d="http://schemas.microsoft.com/office/drawing/2017/model3d" xmlns:o="urn:schemas-microsoft-com:office:office" xmlns:oel="http://schemas.microsoft.com/office/2019/extlst" xmlns:r="http://schemas.openxmlformats.org/officeDocument/2006/relationships" xmlns:m="http://schemas.openxmlformats.org/officeDocument/2006/math" xmlns:v="urn:schemas-microsoft-com:vml" xmlns:wp14="http://schemas.microsoft.com/office/word/2010/wordprocessingDrawing" xmlns:wp="http://schemas.openxmlformats.org/drawingml/2006/wordprocessingDrawing" xmlns:w10="urn:schemas-microsoft-com:office:word" xmlns:w="http://schemas.openxmlformats.org/wordprocessingml/2006/main" xmlns:w14="http://schemas.microsoft.com/office/word/2010/wordml" xmlns:w15="http://schemas.microsoft.com/office/word/2012/wordml" xmlns:w16cex="http://schemas.microsoft.com/office/word/2018/wordml/cex" xmlns:w16cid="http://schemas.microsoft.com/office/word/2016/wordml/cid" xmlns:w16="http://schemas.microsoft.com/office/word/2018/wordml" xmlns:w16sdtdh="http://schemas.microsoft.com/office/word/2020/wordml/sdtdatahash" xmlns:w16se="http://schemas.microsoft.com/office/word/2015/wordml/symex" xmlns:wpg="http://schemas.microsoft.com/office/word/2010/wordprocessingGroup" xmlns:wpi="http://schemas.microsoft.com/office/word/2010/wordprocessingInk" xmlns:wne="http://schemas.microsoft.com/office/word/2006/wordml" xmlns:wps="http://schemas.microsoft.com/office/word/2010/wordprocessingShape" mc:Ignorable="w14 w15 w16se w16cid w16 w16cex w16sdtdh wp14">
+  <w:footnote w:type="separator" w:id="-1">
+    <w:p>
+      <w:pPr>
+        <w:spacing w:after="0" w:line="240" w:lineRule="auto"/>
+      </w:pPr>
+      <w:r>
+        <w:separator/>
+      </w:r>
+    </w:p>
+  </w:footnote>
+  <w:footnote w:type="continuationSeparator" w:id="0">
+    <w:p>
+      <w:pPr>
+        <w:spacing w:after="0" w:line="240" w:lineRule="auto"/>
+      </w:pPr>
+      <w:r>
+        <w:continuationSeparator/>
+      </w:r>
+    </w:p>
+  </w:footnote>
+</w:footnotes>
+</file>
+
 <file path=word/numbering.xml><?xml version="1.0" encoding="utf-8"?>
 <w:numbering xmlns:wpc="http://schemas.microsoft.com/office/word/2010/wordprocessingCanvas" xmlns:cx="http://schemas.microsoft.com/office/drawing/2014/chartex" xmlns:cx1="http://schemas.microsoft.com/office/drawing/2015/9/8/chartex" xmlns:cx2="http://schemas.microsoft.com/office/drawing/2015/10/21/chartex" xmlns:cx3="http://schemas.microsoft.com/office/drawing/2016/5/9/chartex" xmlns:cx4="http://schemas.microsoft.com/office/drawing/2016/5/10/chartex" xmlns:cx5="http://schemas.microsoft.com/office/drawing/2016/5/11/chartex" xmlns:cx6="http://schemas.microsoft.com/office/drawing/2016/5/12/chartex" xmlns:cx7="http://schemas.microsoft.com/office/drawing/2016/5/13/chartex" xmlns:cx8="http://schemas.microsoft.com/office/drawing/2016/5/14/chartex" xmlns:mc="http://schemas.openxmlformats.org/markup-compatibility/2006" xmlns:aink="http://schemas.microsoft.com/office/drawing/2016/ink" xmlns:am3d="http://schemas.microsoft.com/office/drawing/2017/model3d" xmlns:o="urn:schemas-microsoft-com:office:office" xmlns:oel="http://schemas.microsoft.com/office/2019/extlst" xmlns:r="http://schemas.openxmlformats.org/officeDocument/2006/relationships" xmlns:m="http://schemas.openxmlformats.org/officeDocument/2006/math" xmlns:v="urn:schemas-microsoft-com:vml" xmlns:wp14="http://schemas.microsoft.com/office/word/2010/wordprocessingDrawing" xmlns:wp="http://schemas.openxmlformats.org/drawingml/2006/wordprocessingDrawing" xmlns:w10="urn:schemas-microsoft-com:office:word" xmlns:w="http://schemas.openxmlformats.org/wordprocessingml/2006/main" xmlns:w14="http://schemas.microsoft.com/office/word/2010/wordml" xmlns:w15="http://schemas.microsoft.com/office/word/2012/wordml" xmlns:w16cex="http://schemas.microsoft.com/office/word/2018/wordml/cex" xmlns:w16cid="http://schemas.microsoft.com/office/word/2016/wordml/cid" xmlns:w16="http://schemas.microsoft.com/office/word/2018/wordml" xmlns:w16sdtdh="http://schemas.microsoft.com/office/word/2020/wordml/sdtdatahash" xmlns:w16se="http://schemas.microsoft.com/office/word/2015/wordml/symex" xmlns:wpg="http://schemas.microsoft.com/office/word/2010/wordprocessingGroup" xmlns:wpi="http://schemas.microsoft.com/office/word/2010/wordprocessingInk" xmlns:wne="http://schemas.microsoft.com/office/word/2006/wordml" xmlns:wps="http://schemas.microsoft.com/office/word/2010/wordprocessingShape" mc:Ignorable="w14 w15 w16se w16cid w16 w16cex w16sdtdh wp14">
   <w:abstractNum w:abstractNumId="0" w15:restartNumberingAfterBreak="0">
+    <w:nsid w:val="05937F76"/>
+    <w:multiLevelType w:val="hybridMultilevel"/>
+    <w:tmpl w:val="A36AC832"/>
+    <w:lvl w:ilvl="0" w:tplc="0809000F">
+      <w:start w:val="1"/>
+      <w:numFmt w:val="decimal"/>
+      <w:lvlText w:val="%1."/>
+      <w:lvlJc w:val="left"/>
+      <w:pPr>
+        <w:ind w:left="720" w:hanging="360"/>
+      </w:pPr>
+      <w:rPr>
+        <w:rFonts w:hint="default"/>
+      </w:rPr>
+    </w:lvl>
+    <w:lvl w:ilvl="1" w:tplc="08090019" w:tentative="1">
+      <w:start w:val="1"/>
+      <w:numFmt w:val="lowerLetter"/>
+      <w:lvlText w:val="%2."/>
+      <w:lvlJc w:val="left"/>
+      <w:pPr>
+        <w:ind w:left="1440" w:hanging="360"/>
+      </w:pPr>
+    </w:lvl>
+    <w:lvl w:ilvl="2" w:tplc="0809001B" w:tentative="1">
+      <w:start w:val="1"/>
+      <w:numFmt w:val="lowerRoman"/>
+      <w:lvlText w:val="%3."/>
+      <w:lvlJc w:val="right"/>
+      <w:pPr>
+        <w:ind w:left="2160" w:hanging="180"/>
+      </w:pPr>
+    </w:lvl>
+    <w:lvl w:ilvl="3" w:tplc="0809000F" w:tentative="1">
+      <w:start w:val="1"/>
+      <w:numFmt w:val="decimal"/>
+      <w:lvlText w:val="%4."/>
+      <w:lvlJc w:val="left"/>
+      <w:pPr>
+        <w:ind w:left="2880" w:hanging="360"/>
+      </w:pPr>
+    </w:lvl>
+    <w:lvl w:ilvl="4" w:tplc="08090019" w:tentative="1">
+      <w:start w:val="1"/>
+      <w:numFmt w:val="lowerLetter"/>
+      <w:lvlText w:val="%5."/>
+      <w:lvlJc w:val="left"/>
+      <w:pPr>
+        <w:ind w:left="3600" w:hanging="360"/>
+      </w:pPr>
+    </w:lvl>
+    <w:lvl w:ilvl="5" w:tplc="0809001B" w:tentative="1">
+      <w:start w:val="1"/>
+      <w:numFmt w:val="lowerRoman"/>
+      <w:lvlText w:val="%6."/>
+      <w:lvlJc w:val="right"/>
+      <w:pPr>
+        <w:ind w:left="4320" w:hanging="180"/>
+      </w:pPr>
+    </w:lvl>
+    <w:lvl w:ilvl="6" w:tplc="0809000F" w:tentative="1">
+      <w:start w:val="1"/>
+      <w:numFmt w:val="decimal"/>
+      <w:lvlText w:val="%7."/>
+      <w:lvlJc w:val="left"/>
+      <w:pPr>
+        <w:ind w:left="5040" w:hanging="360"/>
+      </w:pPr>
+    </w:lvl>
+    <w:lvl w:ilvl="7" w:tplc="08090019" w:tentative="1">
+      <w:start w:val="1"/>
+      <w:numFmt w:val="lowerLetter"/>
+      <w:lvlText w:val="%8."/>
+      <w:lvlJc w:val="left"/>
+      <w:pPr>
+        <w:ind w:left="5760" w:hanging="360"/>
+      </w:pPr>
+    </w:lvl>
+    <w:lvl w:ilvl="8" w:tplc="0809001B" w:tentative="1">
+      <w:start w:val="1"/>
+      <w:numFmt w:val="lowerRoman"/>
+      <w:lvlText w:val="%9."/>
+      <w:lvlJc w:val="right"/>
+      <w:pPr>
+        <w:ind w:left="6480" w:hanging="180"/>
+      </w:pPr>
+    </w:lvl>
+  </w:abstractNum>
+  <w:abstractNum w:abstractNumId="1" w15:restartNumberingAfterBreak="0">
+    <w:nsid w:val="34333BD9"/>
+    <w:multiLevelType w:val="hybridMultilevel"/>
+    <w:tmpl w:val="EFCC05D0"/>
+    <w:lvl w:ilvl="0" w:tplc="234EC02C">
+      <w:numFmt w:val="bullet"/>
+      <w:lvlText w:val="-"/>
+      <w:lvlJc w:val="left"/>
+      <w:pPr>
+        <w:ind w:left="410" w:hanging="360"/>
+      </w:pPr>
+      <w:rPr>
+        <w:rFonts w:ascii="Calibri" w:eastAsiaTheme="minorHAnsi" w:hAnsi="Calibri" w:cs="Calibri" w:hint="default"/>
+      </w:rPr>
+    </w:lvl>
+    <w:lvl w:ilvl="1" w:tplc="08090003" w:tentative="1">
+      <w:start w:val="1"/>
+      <w:numFmt w:val="bullet"/>
+      <w:lvlText w:val="o"/>
+      <w:lvlJc w:val="left"/>
+      <w:pPr>
+        <w:ind w:left="1130" w:hanging="360"/>
+      </w:pPr>
+      <w:rPr>
+        <w:rFonts w:ascii="Courier New" w:hAnsi="Courier New" w:cs="Courier New" w:hint="default"/>
+      </w:rPr>
+    </w:lvl>
+    <w:lvl w:ilvl="2" w:tplc="08090005" w:tentative="1">
+      <w:start w:val="1"/>
+      <w:numFmt w:val="bullet"/>
+      <w:lvlText w:val=""/>
+      <w:lvlJc w:val="left"/>
+      <w:pPr>
+        <w:ind w:left="1850" w:hanging="360"/>
+      </w:pPr>
+      <w:rPr>
+        <w:rFonts w:ascii="Wingdings" w:hAnsi="Wingdings" w:hint="default"/>
+      </w:rPr>
+    </w:lvl>
+    <w:lvl w:ilvl="3" w:tplc="08090001" w:tentative="1">
+      <w:start w:val="1"/>
+      <w:numFmt w:val="bullet"/>
+      <w:lvlText w:val=""/>
+      <w:lvlJc w:val="left"/>
+      <w:pPr>
+        <w:ind w:left="2570" w:hanging="360"/>
+      </w:pPr>
+      <w:rPr>
+        <w:rFonts w:ascii="Symbol" w:hAnsi="Symbol" w:hint="default"/>
+      </w:rPr>
+    </w:lvl>
+    <w:lvl w:ilvl="4" w:tplc="08090003" w:tentative="1">
+      <w:start w:val="1"/>
+      <w:numFmt w:val="bullet"/>
+      <w:lvlText w:val="o"/>
+      <w:lvlJc w:val="left"/>
+      <w:pPr>
+        <w:ind w:left="3290" w:hanging="360"/>
+      </w:pPr>
+      <w:rPr>
+        <w:rFonts w:ascii="Courier New" w:hAnsi="Courier New" w:cs="Courier New" w:hint="default"/>
+      </w:rPr>
+    </w:lvl>
+    <w:lvl w:ilvl="5" w:tplc="08090005" w:tentative="1">
+      <w:start w:val="1"/>
+      <w:numFmt w:val="bullet"/>
+      <w:lvlText w:val=""/>
+      <w:lvlJc w:val="left"/>
+      <w:pPr>
+        <w:ind w:left="4010" w:hanging="360"/>
+      </w:pPr>
+      <w:rPr>
+        <w:rFonts w:ascii="Wingdings" w:hAnsi="Wingdings" w:hint="default"/>
+      </w:rPr>
+    </w:lvl>
+    <w:lvl w:ilvl="6" w:tplc="08090001" w:tentative="1">
+      <w:start w:val="1"/>
+      <w:numFmt w:val="bullet"/>
+      <w:lvlText w:val=""/>
+      <w:lvlJc w:val="left"/>
+      <w:pPr>
+        <w:ind w:left="4730" w:hanging="360"/>
+      </w:pPr>
+      <w:rPr>
+        <w:rFonts w:ascii="Symbol" w:hAnsi="Symbol" w:hint="default"/>
+      </w:rPr>
+    </w:lvl>
+    <w:lvl w:ilvl="7" w:tplc="08090003" w:tentative="1">
+      <w:start w:val="1"/>
+      <w:numFmt w:val="bullet"/>
+      <w:lvlText w:val="o"/>
+      <w:lvlJc w:val="left"/>
+      <w:pPr>
+        <w:ind w:left="5450" w:hanging="360"/>
+      </w:pPr>
+      <w:rPr>
+        <w:rFonts w:ascii="Courier New" w:hAnsi="Courier New" w:cs="Courier New" w:hint="default"/>
+      </w:rPr>
+    </w:lvl>
+    <w:lvl w:ilvl="8" w:tplc="08090005" w:tentative="1">
+      <w:start w:val="1"/>
+      <w:numFmt w:val="bullet"/>
+      <w:lvlText w:val=""/>
+      <w:lvlJc w:val="left"/>
+      <w:pPr>
+        <w:ind w:left="6170" w:hanging="360"/>
+      </w:pPr>
+      <w:rPr>
+        <w:rFonts w:ascii="Wingdings" w:hAnsi="Wingdings" w:hint="default"/>
+      </w:rPr>
+    </w:lvl>
+  </w:abstractNum>
+  <w:abstractNum w:abstractNumId="2" w15:restartNumberingAfterBreak="0">
     <w:nsid w:val="530C3BEE"/>
     <w:multiLevelType w:val="hybridMultilevel"/>
     <w:tmpl w:val="26803FC8"/>
@@ -195,7 +1429,7 @@
       </w:pPr>
     </w:lvl>
   </w:abstractNum>
-  <w:abstractNum w:abstractNumId="1" w15:restartNumberingAfterBreak="0">
+  <w:abstractNum w:abstractNumId="3" w15:restartNumberingAfterBreak="0">
     <w:nsid w:val="5C992062"/>
     <w:multiLevelType w:val="hybridMultilevel"/>
     <w:tmpl w:val="292E2618"/>
@@ -284,7 +1518,96 @@
       </w:pPr>
     </w:lvl>
   </w:abstractNum>
-  <w:abstractNum w:abstractNumId="2" w15:restartNumberingAfterBreak="0">
+  <w:abstractNum w:abstractNumId="4" w15:restartNumberingAfterBreak="0">
+    <w:nsid w:val="5FE472DC"/>
+    <w:multiLevelType w:val="hybridMultilevel"/>
+    <w:tmpl w:val="AD984742"/>
+    <w:lvl w:ilvl="0" w:tplc="0809000F">
+      <w:start w:val="1"/>
+      <w:numFmt w:val="decimal"/>
+      <w:lvlText w:val="%1."/>
+      <w:lvlJc w:val="left"/>
+      <w:pPr>
+        <w:ind w:left="720" w:hanging="360"/>
+      </w:pPr>
+      <w:rPr>
+        <w:rFonts w:hint="default"/>
+      </w:rPr>
+    </w:lvl>
+    <w:lvl w:ilvl="1" w:tplc="08090019" w:tentative="1">
+      <w:start w:val="1"/>
+      <w:numFmt w:val="lowerLetter"/>
+      <w:lvlText w:val="%2."/>
+      <w:lvlJc w:val="left"/>
+      <w:pPr>
+        <w:ind w:left="1440" w:hanging="360"/>
+      </w:pPr>
+    </w:lvl>
+    <w:lvl w:ilvl="2" w:tplc="0809001B" w:tentative="1">
+      <w:start w:val="1"/>
+      <w:numFmt w:val="lowerRoman"/>
+      <w:lvlText w:val="%3."/>
+      <w:lvlJc w:val="right"/>
+      <w:pPr>
+        <w:ind w:left="2160" w:hanging="180"/>
+      </w:pPr>
+    </w:lvl>
+    <w:lvl w:ilvl="3" w:tplc="0809000F" w:tentative="1">
+      <w:start w:val="1"/>
+      <w:numFmt w:val="decimal"/>
+      <w:lvlText w:val="%4."/>
+      <w:lvlJc w:val="left"/>
+      <w:pPr>
+        <w:ind w:left="2880" w:hanging="360"/>
+      </w:pPr>
+    </w:lvl>
+    <w:lvl w:ilvl="4" w:tplc="08090019" w:tentative="1">
+      <w:start w:val="1"/>
+      <w:numFmt w:val="lowerLetter"/>
+      <w:lvlText w:val="%5."/>
+      <w:lvlJc w:val="left"/>
+      <w:pPr>
+        <w:ind w:left="3600" w:hanging="360"/>
+      </w:pPr>
+    </w:lvl>
+    <w:lvl w:ilvl="5" w:tplc="0809001B" w:tentative="1">
+      <w:start w:val="1"/>
+      <w:numFmt w:val="lowerRoman"/>
+      <w:lvlText w:val="%6."/>
+      <w:lvlJc w:val="right"/>
+      <w:pPr>
+        <w:ind w:left="4320" w:hanging="180"/>
+      </w:pPr>
+    </w:lvl>
+    <w:lvl w:ilvl="6" w:tplc="0809000F" w:tentative="1">
+      <w:start w:val="1"/>
+      <w:numFmt w:val="decimal"/>
+      <w:lvlText w:val="%7."/>
+      <w:lvlJc w:val="left"/>
+      <w:pPr>
+        <w:ind w:left="5040" w:hanging="360"/>
+      </w:pPr>
+    </w:lvl>
+    <w:lvl w:ilvl="7" w:tplc="08090019" w:tentative="1">
+      <w:start w:val="1"/>
+      <w:numFmt w:val="lowerLetter"/>
+      <w:lvlText w:val="%8."/>
+      <w:lvlJc w:val="left"/>
+      <w:pPr>
+        <w:ind w:left="5760" w:hanging="360"/>
+      </w:pPr>
+    </w:lvl>
+    <w:lvl w:ilvl="8" w:tplc="0809001B" w:tentative="1">
+      <w:start w:val="1"/>
+      <w:numFmt w:val="lowerRoman"/>
+      <w:lvlText w:val="%9."/>
+      <w:lvlJc w:val="right"/>
+      <w:pPr>
+        <w:ind w:left="6480" w:hanging="180"/>
+      </w:pPr>
+    </w:lvl>
+  </w:abstractNum>
+  <w:abstractNum w:abstractNumId="5" w15:restartNumberingAfterBreak="0">
     <w:nsid w:val="708458D3"/>
     <w:multiLevelType w:val="hybridMultilevel"/>
     <w:tmpl w:val="26803FC8"/>
@@ -374,13 +1697,22 @@
     </w:lvl>
   </w:abstractNum>
   <w:num w:numId="1" w16cid:durableId="1284650237">
+    <w:abstractNumId w:val="5"/>
+  </w:num>
+  <w:num w:numId="2" w16cid:durableId="664285637">
+    <w:abstractNumId w:val="3"/>
+  </w:num>
+  <w:num w:numId="3" w16cid:durableId="1654791684">
     <w:abstractNumId w:val="2"/>
   </w:num>
-  <w:num w:numId="2" w16cid:durableId="664285637">
+  <w:num w:numId="4" w16cid:durableId="640235413">
     <w:abstractNumId w:val="1"/>
   </w:num>
-  <w:num w:numId="3" w16cid:durableId="1654791684">
+  <w:num w:numId="5" w16cid:durableId="979962161">
     <w:abstractNumId w:val="0"/>
+  </w:num>
+  <w:num w:numId="6" w16cid:durableId="957763190">
+    <w:abstractNumId w:val="4"/>
   </w:num>
 </w:numbering>
 </file>
@@ -822,6 +2154,50 @@
       <w:contextualSpacing/>
     </w:pPr>
   </w:style>
+  <w:style w:type="paragraph" w:styleId="Header">
+    <w:name w:val="header"/>
+    <w:basedOn w:val="Normal"/>
+    <w:link w:val="HeaderChar"/>
+    <w:uiPriority w:val="99"/>
+    <w:unhideWhenUsed/>
+    <w:rsid w:val="00BB63C8"/>
+    <w:pPr>
+      <w:tabs>
+        <w:tab w:val="center" w:pos="4513"/>
+        <w:tab w:val="right" w:pos="9026"/>
+      </w:tabs>
+      <w:spacing w:after="0" w:line="240" w:lineRule="auto"/>
+    </w:pPr>
+  </w:style>
+  <w:style w:type="character" w:customStyle="1" w:styleId="HeaderChar">
+    <w:name w:val="Header Char"/>
+    <w:basedOn w:val="DefaultParagraphFont"/>
+    <w:link w:val="Header"/>
+    <w:uiPriority w:val="99"/>
+    <w:rsid w:val="00BB63C8"/>
+  </w:style>
+  <w:style w:type="paragraph" w:styleId="Footer">
+    <w:name w:val="footer"/>
+    <w:basedOn w:val="Normal"/>
+    <w:link w:val="FooterChar"/>
+    <w:uiPriority w:val="99"/>
+    <w:unhideWhenUsed/>
+    <w:rsid w:val="00BB63C8"/>
+    <w:pPr>
+      <w:tabs>
+        <w:tab w:val="center" w:pos="4513"/>
+        <w:tab w:val="right" w:pos="9026"/>
+      </w:tabs>
+      <w:spacing w:after="0" w:line="240" w:lineRule="auto"/>
+    </w:pPr>
+  </w:style>
+  <w:style w:type="character" w:customStyle="1" w:styleId="FooterChar">
+    <w:name w:val="Footer Char"/>
+    <w:basedOn w:val="DefaultParagraphFont"/>
+    <w:link w:val="Footer"/>
+    <w:uiPriority w:val="99"/>
+    <w:rsid w:val="00BB63C8"/>
+  </w:style>
 </w:styles>
 </file>
 

</xml_diff>